<commit_message>
added chart and word doc
</commit_message>
<xml_diff>
--- a/CaseStudy1/final report/CaseStudy1-Superconductors Temperature Prediction.docx
+++ b/CaseStudy1/final report/CaseStudy1-Superconductors Temperature Prediction.docx
@@ -1,6 +1,6 @@
 
 <file path=word/document.xml><?xml version="1.0" encoding="utf-8"?>
-<w:document xmlns:wpc="http://schemas.microsoft.com/office/word/2010/wordprocessingCanvas" xmlns:cx="http://schemas.microsoft.com/office/drawing/2014/chartex" xmlns:cx1="http://schemas.microsoft.com/office/drawing/2015/9/8/chartex" xmlns:cx2="http://schemas.microsoft.com/office/drawing/2015/10/21/chartex" xmlns:cx3="http://schemas.microsoft.com/office/drawing/2016/5/9/chartex" xmlns:cx4="http://schemas.microsoft.com/office/drawing/2016/5/10/chartex" xmlns:cx5="http://schemas.microsoft.com/office/drawing/2016/5/11/chartex" xmlns:cx6="http://schemas.microsoft.com/office/drawing/2016/5/12/chartex" xmlns:cx7="http://schemas.microsoft.com/office/drawing/2016/5/13/chartex" xmlns:cx8="http://schemas.microsoft.com/office/drawing/2016/5/14/chartex" xmlns:mc="http://schemas.openxmlformats.org/markup-compatibility/2006" xmlns:aink="http://schemas.microsoft.com/office/drawing/2016/ink" xmlns:am3d="http://schemas.microsoft.com/office/drawing/2017/model3d" xmlns:o="urn:schemas-microsoft-com:office:office" xmlns:r="http://schemas.openxmlformats.org/officeDocument/2006/relationships" xmlns:m="http://schemas.openxmlformats.org/officeDocument/2006/math" xmlns:v="urn:schemas-microsoft-com:vml" xmlns:wp14="http://schemas.microsoft.com/office/word/2010/wordprocessingDrawing" xmlns:wp="http://schemas.openxmlformats.org/drawingml/2006/wordprocessingDrawing" xmlns:w10="urn:schemas-microsoft-com:office:word" xmlns:w="http://schemas.openxmlformats.org/wordprocessingml/2006/main" xmlns:w14="http://schemas.microsoft.com/office/word/2010/wordml" xmlns:w15="http://schemas.microsoft.com/office/word/2012/wordml" xmlns:w16cid="http://schemas.microsoft.com/office/word/2016/wordml/cid" xmlns:w16se="http://schemas.microsoft.com/office/word/2015/wordml/symex" xmlns:wpg="http://schemas.microsoft.com/office/word/2010/wordprocessingGroup" xmlns:wpi="http://schemas.microsoft.com/office/word/2010/wordprocessingInk" xmlns:wne="http://schemas.microsoft.com/office/word/2006/wordml" xmlns:wps="http://schemas.microsoft.com/office/word/2010/wordprocessingShape" mc:Ignorable="w14 w15 w16se w16cid wp14">
+<w:document xmlns:wpc="http://schemas.microsoft.com/office/word/2010/wordprocessingCanvas" xmlns:cx="http://schemas.microsoft.com/office/drawing/2014/chartex" xmlns:cx1="http://schemas.microsoft.com/office/drawing/2015/9/8/chartex" xmlns:cx2="http://schemas.microsoft.com/office/drawing/2015/10/21/chartex" xmlns:cx3="http://schemas.microsoft.com/office/drawing/2016/5/9/chartex" xmlns:cx4="http://schemas.microsoft.com/office/drawing/2016/5/10/chartex" xmlns:cx5="http://schemas.microsoft.com/office/drawing/2016/5/11/chartex" xmlns:cx6="http://schemas.microsoft.com/office/drawing/2016/5/12/chartex" xmlns:cx7="http://schemas.microsoft.com/office/drawing/2016/5/13/chartex" xmlns:cx8="http://schemas.microsoft.com/office/drawing/2016/5/14/chartex" xmlns:mc="http://schemas.openxmlformats.org/markup-compatibility/2006" xmlns:aink="http://schemas.microsoft.com/office/drawing/2016/ink" xmlns:am3d="http://schemas.microsoft.com/office/drawing/2017/model3d" xmlns:o="urn:schemas-microsoft-com:office:office" xmlns:r="http://schemas.openxmlformats.org/officeDocument/2006/relationships" xmlns:m="http://schemas.openxmlformats.org/officeDocument/2006/math" xmlns:v="urn:schemas-microsoft-com:vml" xmlns:wp14="http://schemas.microsoft.com/office/word/2010/wordprocessingDrawing" xmlns:wp="http://schemas.openxmlformats.org/drawingml/2006/wordprocessingDrawing" xmlns:w10="urn:schemas-microsoft-com:office:word" xmlns:w="http://schemas.openxmlformats.org/wordprocessingml/2006/main" xmlns:w14="http://schemas.microsoft.com/office/word/2010/wordml" xmlns:w15="http://schemas.microsoft.com/office/word/2012/wordml" xmlns:w16cex="http://schemas.microsoft.com/office/word/2018/wordml/cex" xmlns:w16cid="http://schemas.microsoft.com/office/word/2016/wordml/cid" xmlns:w16="http://schemas.microsoft.com/office/word/2018/wordml" xmlns:w16se="http://schemas.microsoft.com/office/word/2015/wordml/symex" xmlns:wpg="http://schemas.microsoft.com/office/word/2010/wordprocessingGroup" xmlns:wpi="http://schemas.microsoft.com/office/word/2010/wordprocessingInk" xmlns:wne="http://schemas.microsoft.com/office/word/2006/wordml" xmlns:wps="http://schemas.microsoft.com/office/word/2010/wordprocessingShape" mc:Ignorable="w14 w15 w16se w16cid w16 w16cex wp14">
   <w:body>
     <w:p>
       <w:pPr>
@@ -30,6 +30,8 @@
         <w:rPr>
           <w:rFonts w:ascii="Times" w:eastAsia="Times New Roman" w:hAnsi="Times" w:cs="Courier New"/>
           <w:color w:val="000000" w:themeColor="text1"/>
+          <w:sz w:val="36"/>
+          <w:szCs w:val="36"/>
           <w:bdr w:val="none" w:sz="0" w:space="0" w:color="auto" w:frame="1"/>
           <w:shd w:val="clear" w:color="auto" w:fill="FFFFFF"/>
         </w:rPr>
@@ -38,6 +40,8 @@
         <w:rPr>
           <w:rFonts w:ascii="Times" w:eastAsia="Times New Roman" w:hAnsi="Times" w:cs="Courier New"/>
           <w:color w:val="000000" w:themeColor="text1"/>
+          <w:sz w:val="36"/>
+          <w:szCs w:val="36"/>
           <w:bdr w:val="none" w:sz="0" w:space="0" w:color="auto" w:frame="1"/>
           <w:shd w:val="clear" w:color="auto" w:fill="FFFFFF"/>
         </w:rPr>
@@ -76,6 +80,42 @@
           <w:shd w:val="clear" w:color="auto" w:fill="FFFFFF"/>
         </w:rPr>
       </w:pPr>
+      <w:r>
+        <w:rPr>
+          <w:rFonts w:ascii="Times" w:eastAsia="Times New Roman" w:hAnsi="Times" w:cs="Courier New"/>
+          <w:color w:val="000000" w:themeColor="text1"/>
+          <w:bdr w:val="none" w:sz="0" w:space="0" w:color="auto" w:frame="1"/>
+          <w:shd w:val="clear" w:color="auto" w:fill="FFFFFF"/>
+        </w:rPr>
+        <w:t>Kris</w:t>
+      </w:r>
+      <w:r>
+        <w:rPr>
+          <w:rFonts w:ascii="Times" w:eastAsia="Times New Roman" w:hAnsi="Times" w:cs="Courier New"/>
+          <w:color w:val="000000" w:themeColor="text1"/>
+          <w:bdr w:val="none" w:sz="0" w:space="0" w:color="auto" w:frame="1"/>
+          <w:shd w:val="clear" w:color="auto" w:fill="FFFFFF"/>
+        </w:rPr>
+        <w:t xml:space="preserve"> Ghimire, </w:t>
+      </w:r>
+      <w:r>
+        <w:rPr>
+          <w:rFonts w:ascii="Times" w:eastAsia="Times New Roman" w:hAnsi="Times" w:cs="Courier New"/>
+          <w:color w:val="000000" w:themeColor="text1"/>
+          <w:bdr w:val="none" w:sz="0" w:space="0" w:color="auto" w:frame="1"/>
+          <w:shd w:val="clear" w:color="auto" w:fill="FFFFFF"/>
+        </w:rPr>
+        <w:t>Rajesh Satluri</w:t>
+      </w:r>
+      <w:r>
+        <w:rPr>
+          <w:rFonts w:ascii="Times" w:eastAsia="Times New Roman" w:hAnsi="Times" w:cs="Courier New"/>
+          <w:color w:val="000000" w:themeColor="text1"/>
+          <w:bdr w:val="none" w:sz="0" w:space="0" w:color="auto" w:frame="1"/>
+          <w:shd w:val="clear" w:color="auto" w:fill="FFFFFF"/>
+        </w:rPr>
+        <w:t xml:space="preserve">, </w:t>
+      </w:r>
       <w:proofErr w:type="spellStart"/>
       <w:r>
         <w:rPr>
@@ -94,7 +134,27 @@
           <w:bdr w:val="none" w:sz="0" w:space="0" w:color="auto" w:frame="1"/>
           <w:shd w:val="clear" w:color="auto" w:fill="FFFFFF"/>
         </w:rPr>
-        <w:t>, Rajesh, Kris</w:t>
+        <w:t xml:space="preserve"> </w:t>
+      </w:r>
+      <w:proofErr w:type="spellStart"/>
+      <w:r>
+        <w:rPr>
+          <w:rFonts w:ascii="Times" w:eastAsia="Times New Roman" w:hAnsi="Times" w:cs="Courier New"/>
+          <w:color w:val="000000" w:themeColor="text1"/>
+          <w:bdr w:val="none" w:sz="0" w:space="0" w:color="auto" w:frame="1"/>
+          <w:shd w:val="clear" w:color="auto" w:fill="FFFFFF"/>
+        </w:rPr>
+        <w:t>Moharana</w:t>
+      </w:r>
+      <w:proofErr w:type="spellEnd"/>
+      <w:r>
+        <w:rPr>
+          <w:rFonts w:ascii="Times" w:eastAsia="Times New Roman" w:hAnsi="Times" w:cs="Courier New"/>
+          <w:color w:val="000000" w:themeColor="text1"/>
+          <w:bdr w:val="none" w:sz="0" w:space="0" w:color="auto" w:frame="1"/>
+          <w:shd w:val="clear" w:color="auto" w:fill="FFFFFF"/>
+        </w:rPr>
+        <w:t xml:space="preserve"> </w:t>
       </w:r>
     </w:p>
     <w:p>
@@ -355,7 +415,28 @@
           <w:rFonts w:ascii="Times" w:hAnsi="Times"/>
           <w:color w:val="000000" w:themeColor="text1"/>
         </w:rPr>
-        <w:t>Dataset was clean. It did not require lots of EDA. However, there were two separated dataset that needed to be joined to make one big dataset. We removed features with just the 0's as instances as they don’t provide any values to the model. Simple statistics performed on critical temperature shows that average critical temperature required to make superconductor is 34.42. The min and max critical temperature were 0.0002 and 185.0, respectively</w:t>
+        <w:t>T</w:t>
+      </w:r>
+      <w:r>
+        <w:rPr>
+          <w:rFonts w:ascii="Times" w:hAnsi="Times"/>
+          <w:color w:val="000000" w:themeColor="text1"/>
+        </w:rPr>
+        <w:t>here were two separated dataset</w:t>
+      </w:r>
+      <w:r>
+        <w:rPr>
+          <w:rFonts w:ascii="Times" w:hAnsi="Times"/>
+          <w:color w:val="000000" w:themeColor="text1"/>
+        </w:rPr>
+        <w:t xml:space="preserve">s. We have joined for considering all variables into single </w:t>
+      </w:r>
+      <w:r>
+        <w:rPr>
+          <w:rFonts w:ascii="Times" w:hAnsi="Times"/>
+          <w:color w:val="000000" w:themeColor="text1"/>
+        </w:rPr>
+        <w:t>dataset. We removed features with just the 0's as instances as they don’t provide any values to the model. Simple statistics performed on critical temperature shows that average critical temperature required to make superconductor is 34.42. The min and max critical temperature were 0.0002 and 185.0, respectively</w:t>
       </w:r>
       <w:r>
         <w:rPr>
@@ -2347,15 +2428,14 @@
       </w:pPr>
       <w:r>
         <w:rPr>
-          <w:rFonts w:ascii="Times New Roman" w:eastAsia="Times New Roman" w:hAnsi="Times New Roman" w:cs="Times New Roman"/>
           <w:noProof/>
         </w:rPr>
         <w:lastRenderedPageBreak/>
         <w:drawing>
-          <wp:inline distT="0" distB="0" distL="0" distR="0" wp14:anchorId="1C41F2F4" wp14:editId="1FC79FD5">
-            <wp:extent cx="3140765" cy="2050428"/>
-            <wp:effectExtent l="0" t="0" r="0" b="0"/>
-            <wp:docPr id="13" name="Picture 13" descr="Chart, scatter chart&#10;&#10;Description automatically generated"/>
+          <wp:inline distT="0" distB="0" distL="0" distR="0" wp14:anchorId="32C41442" wp14:editId="7EBD1917">
+            <wp:extent cx="4267200" cy="2853005"/>
+            <wp:effectExtent l="0" t="0" r="0" b="5080"/>
+            <wp:docPr id="7" name="Picture 7" descr="Chart, scatter chart&#10;&#10;Description automatically generated"/>
             <wp:cNvGraphicFramePr>
               <a:graphicFrameLocks xmlns:a="http://schemas.openxmlformats.org/drawingml/2006/main" noChangeAspect="1"/>
             </wp:cNvGraphicFramePr>
@@ -2363,7 +2443,7 @@
               <a:graphicData uri="http://schemas.openxmlformats.org/drawingml/2006/picture">
                 <pic:pic xmlns:pic="http://schemas.openxmlformats.org/drawingml/2006/picture">
                   <pic:nvPicPr>
-                    <pic:cNvPr id="13" name="Picture 13" descr="Chart, scatter chart&#10;&#10;Description automatically generated"/>
+                    <pic:cNvPr id="0" name="Picture 1"/>
                     <pic:cNvPicPr>
                       <a:picLocks noChangeAspect="1" noChangeArrowheads="1"/>
                     </pic:cNvPicPr>
@@ -2384,7 +2464,7 @@
                   <pic:spPr bwMode="auto">
                     <a:xfrm>
                       <a:off x="0" y="0"/>
-                      <a:ext cx="3151906" cy="2057701"/>
+                      <a:ext cx="4296940" cy="2872889"/>
                     </a:xfrm>
                     <a:prstGeom prst="rect">
                       <a:avLst/>
@@ -2457,6 +2537,7 @@
     </w:p>
     <w:p>
       <w:pPr>
+        <w:jc w:val="center"/>
         <w:rPr>
           <w:rFonts w:ascii="Times New Roman" w:eastAsia="Times New Roman" w:hAnsi="Times New Roman" w:cs="Times New Roman"/>
         </w:rPr>
@@ -2466,10 +2547,10 @@
           <w:noProof/>
         </w:rPr>
         <w:drawing>
-          <wp:inline distT="0" distB="0" distL="0" distR="0" wp14:anchorId="78ED4C63" wp14:editId="7A2BC5F3">
-            <wp:extent cx="4334510" cy="3219450"/>
-            <wp:effectExtent l="0" t="0" r="8890" b="0"/>
-            <wp:docPr id="8" name="Picture 8" descr="Chart, bar chart&#10;&#10;Description automatically generated"/>
+          <wp:inline distT="0" distB="0" distL="0" distR="0" wp14:anchorId="29FC9656" wp14:editId="6744D306">
+            <wp:extent cx="4676775" cy="2733614"/>
+            <wp:effectExtent l="0" t="0" r="0" b="0"/>
+            <wp:docPr id="12" name="Picture 12" descr="Chart, bar chart&#10;&#10;Description automatically generated"/>
             <wp:cNvGraphicFramePr>
               <a:graphicFrameLocks xmlns:a="http://schemas.openxmlformats.org/drawingml/2006/main" noChangeAspect="1"/>
             </wp:cNvGraphicFramePr>
@@ -2477,7 +2558,7 @@
               <a:graphicData uri="http://schemas.openxmlformats.org/drawingml/2006/picture">
                 <pic:pic xmlns:pic="http://schemas.openxmlformats.org/drawingml/2006/picture">
                   <pic:nvPicPr>
-                    <pic:cNvPr id="0" name="Picture 6"/>
+                    <pic:cNvPr id="0" name="Picture 3"/>
                     <pic:cNvPicPr>
                       <a:picLocks noChangeAspect="1" noChangeArrowheads="1"/>
                     </pic:cNvPicPr>
@@ -2498,7 +2579,7 @@
                   <pic:spPr bwMode="auto">
                     <a:xfrm>
                       <a:off x="0" y="0"/>
-                      <a:ext cx="4347049" cy="3228763"/>
+                      <a:ext cx="4689506" cy="2741056"/>
                     </a:xfrm>
                     <a:prstGeom prst="rect">
                       <a:avLst/>
@@ -2564,10 +2645,10 @@
         </w:rPr>
         <w:lastRenderedPageBreak/>
         <w:drawing>
-          <wp:inline distT="0" distB="0" distL="0" distR="0" wp14:anchorId="5809D49B" wp14:editId="0C2E1873">
-            <wp:extent cx="3133725" cy="4152900"/>
-            <wp:effectExtent l="0" t="0" r="9525" b="0"/>
-            <wp:docPr id="11" name="Picture 11" descr="Table&#10;&#10;Description automatically generated"/>
+          <wp:inline distT="0" distB="0" distL="0" distR="0" wp14:anchorId="37960975" wp14:editId="11F59E94">
+            <wp:extent cx="3028950" cy="4152900"/>
+            <wp:effectExtent l="0" t="0" r="0" b="0"/>
+            <wp:docPr id="15" name="Picture 15"/>
             <wp:cNvGraphicFramePr>
               <a:graphicFrameLocks xmlns:a="http://schemas.openxmlformats.org/drawingml/2006/main" noChangeAspect="1"/>
             </wp:cNvGraphicFramePr>
@@ -2587,7 +2668,7 @@
                   <pic:spPr>
                     <a:xfrm>
                       <a:off x="0" y="0"/>
-                      <a:ext cx="3133725" cy="4152900"/>
+                      <a:ext cx="3028950" cy="4152900"/>
                     </a:xfrm>
                     <a:prstGeom prst="rect">
                       <a:avLst/>
@@ -2637,7 +2718,23 @@
           <w:b/>
           <w:color w:val="000000" w:themeColor="text1"/>
         </w:rPr>
-        <w:t>wtd_std_ThermalConductivity</w:t>
+        <w:t>wtd_</w:t>
+      </w:r>
+      <w:r>
+        <w:rPr>
+          <w:rFonts w:ascii="Times" w:hAnsi="Times"/>
+          <w:b/>
+          <w:color w:val="000000" w:themeColor="text1"/>
+        </w:rPr>
+        <w:t>mean</w:t>
+      </w:r>
+      <w:r>
+        <w:rPr>
+          <w:rFonts w:ascii="Times" w:hAnsi="Times"/>
+          <w:b/>
+          <w:color w:val="000000" w:themeColor="text1"/>
+        </w:rPr>
+        <w:t>_ThermalConductivity</w:t>
       </w:r>
       <w:proofErr w:type="spellEnd"/>
       <w:r>
@@ -2654,7 +2751,23 @@
           <w:b/>
           <w:color w:val="000000" w:themeColor="text1"/>
         </w:rPr>
-        <w:t>wtd_std_ThermalConductivity</w:t>
+        <w:t>wtd_</w:t>
+      </w:r>
+      <w:r>
+        <w:rPr>
+          <w:rFonts w:ascii="Times" w:hAnsi="Times"/>
+          <w:b/>
+          <w:color w:val="000000" w:themeColor="text1"/>
+        </w:rPr>
+        <w:t>mean</w:t>
+      </w:r>
+      <w:r>
+        <w:rPr>
+          <w:rFonts w:ascii="Times" w:hAnsi="Times"/>
+          <w:b/>
+          <w:color w:val="000000" w:themeColor="text1"/>
+        </w:rPr>
+        <w:t>_ThermalConductivity</w:t>
       </w:r>
       <w:proofErr w:type="spellEnd"/>
       <w:r>
@@ -2662,7 +2775,35 @@
           <w:rFonts w:ascii="Times" w:hAnsi="Times"/>
           <w:color w:val="000000" w:themeColor="text1"/>
         </w:rPr>
-        <w:t xml:space="preserve"> will have effect of 12.95 unit on critical temperature to make superconductor. On the other hand, </w:t>
+        <w:t xml:space="preserve"> will have effect of 1</w:t>
+      </w:r>
+      <w:r>
+        <w:rPr>
+          <w:rFonts w:ascii="Times" w:hAnsi="Times"/>
+          <w:color w:val="000000" w:themeColor="text1"/>
+        </w:rPr>
+        <w:t>4</w:t>
+      </w:r>
+      <w:r>
+        <w:rPr>
+          <w:rFonts w:ascii="Times" w:hAnsi="Times"/>
+          <w:color w:val="000000" w:themeColor="text1"/>
+        </w:rPr>
+        <w:t>.</w:t>
+      </w:r>
+      <w:r>
+        <w:rPr>
+          <w:rFonts w:ascii="Times" w:hAnsi="Times"/>
+          <w:color w:val="000000" w:themeColor="text1"/>
+        </w:rPr>
+        <w:t>20</w:t>
+      </w:r>
+      <w:r>
+        <w:rPr>
+          <w:rFonts w:ascii="Times" w:hAnsi="Times"/>
+          <w:color w:val="000000" w:themeColor="text1"/>
+        </w:rPr>
+        <w:t xml:space="preserve"> unit on critical temperature to make superconductor. On the other hand, </w:t>
       </w:r>
       <w:proofErr w:type="spellStart"/>
       <w:r>
@@ -2671,15 +2812,81 @@
           <w:b/>
           <w:color w:val="000000" w:themeColor="text1"/>
         </w:rPr>
-        <w:t>std_ElectronAffinity</w:t>
+        <w:t>wtd_gmean_ThermalConductivity</w:t>
       </w:r>
       <w:proofErr w:type="spellEnd"/>
       <w:r>
         <w:rPr>
           <w:rFonts w:ascii="Times" w:hAnsi="Times"/>
-          <w:color w:val="000000" w:themeColor="text1"/>
-        </w:rPr>
-        <w:t xml:space="preserve"> has negative effect of critical temperature.</w:t>
+          <w:b/>
+          <w:color w:val="000000" w:themeColor="text1"/>
+        </w:rPr>
+        <w:t xml:space="preserve">, </w:t>
+      </w:r>
+      <w:proofErr w:type="spellStart"/>
+      <w:r>
+        <w:rPr>
+          <w:rFonts w:ascii="Times" w:hAnsi="Times"/>
+          <w:b/>
+          <w:color w:val="000000" w:themeColor="text1"/>
+        </w:rPr>
+        <w:t>wtd_std_atomic_mass</w:t>
+      </w:r>
+      <w:proofErr w:type="spellEnd"/>
+      <w:r>
+        <w:rPr>
+          <w:rFonts w:ascii="Times" w:hAnsi="Times"/>
+          <w:b/>
+          <w:color w:val="000000" w:themeColor="text1"/>
+        </w:rPr>
+        <w:t xml:space="preserve">, </w:t>
+      </w:r>
+      <w:proofErr w:type="spellStart"/>
+      <w:r>
+        <w:rPr>
+          <w:rFonts w:ascii="Times" w:hAnsi="Times"/>
+          <w:b/>
+          <w:color w:val="000000" w:themeColor="text1"/>
+        </w:rPr>
+        <w:t>wtd_entropy_EntropyAffinity</w:t>
+      </w:r>
+      <w:proofErr w:type="spellEnd"/>
+      <w:r>
+        <w:rPr>
+          <w:rFonts w:ascii="Times" w:hAnsi="Times"/>
+          <w:b/>
+          <w:color w:val="000000" w:themeColor="text1"/>
+        </w:rPr>
+        <w:t xml:space="preserve"> </w:t>
+      </w:r>
+      <w:r>
+        <w:rPr>
+          <w:rFonts w:ascii="Times" w:hAnsi="Times"/>
+          <w:bCs/>
+          <w:color w:val="000000" w:themeColor="text1"/>
+        </w:rPr>
+        <w:t>etc.</w:t>
+      </w:r>
+      <w:r>
+        <w:rPr>
+          <w:rFonts w:ascii="Times" w:hAnsi="Times"/>
+          <w:color w:val="000000" w:themeColor="text1"/>
+        </w:rPr>
+        <w:t xml:space="preserve"> has negative effect </w:t>
+      </w:r>
+      <w:r>
+        <w:rPr>
+          <w:rFonts w:ascii="Times" w:hAnsi="Times"/>
+          <w:color w:val="000000" w:themeColor="text1"/>
+        </w:rPr>
+        <w:t xml:space="preserve">on </w:t>
+      </w:r>
+      <w:r>
+        <w:rPr>
+          <w:rFonts w:ascii="Times" w:hAnsi="Times"/>
+          <w:color w:val="000000" w:themeColor="text1"/>
+        </w:rPr>
+        <w:t>critical temperature.</w:t>
       </w:r>
     </w:p>
     <w:p>
@@ -2782,8 +2989,6 @@
         </w:rPr>
         <w:t xml:space="preserve"> (PCA) so that important features can be selected in a more reliable way out of the provided vast range of features.</w:t>
       </w:r>
-      <w:bookmarkStart w:id="0" w:name="_GoBack"/>
-      <w:bookmarkEnd w:id="0"/>
     </w:p>
     <w:sectPr>
       <w:pgSz w:w="12240" w:h="15840"/>
@@ -2796,7 +3001,7 @@
 </file>
 
 <file path=word/styles.xml><?xml version="1.0" encoding="utf-8"?>
-<w:styles xmlns:mc="http://schemas.openxmlformats.org/markup-compatibility/2006" xmlns:r="http://schemas.openxmlformats.org/officeDocument/2006/relationships" xmlns:w="http://schemas.openxmlformats.org/wordprocessingml/2006/main" xmlns:w14="http://schemas.microsoft.com/office/word/2010/wordml" xmlns:w15="http://schemas.microsoft.com/office/word/2012/wordml" xmlns:w16cid="http://schemas.microsoft.com/office/word/2016/wordml/cid" xmlns:w16se="http://schemas.microsoft.com/office/word/2015/wordml/symex" mc:Ignorable="w14 w15 w16se w16cid">
+<w:styles xmlns:mc="http://schemas.openxmlformats.org/markup-compatibility/2006" xmlns:r="http://schemas.openxmlformats.org/officeDocument/2006/relationships" xmlns:w="http://schemas.openxmlformats.org/wordprocessingml/2006/main" xmlns:w14="http://schemas.microsoft.com/office/word/2010/wordml" xmlns:w15="http://schemas.microsoft.com/office/word/2012/wordml" xmlns:w16cex="http://schemas.microsoft.com/office/word/2018/wordml/cex" xmlns:w16cid="http://schemas.microsoft.com/office/word/2016/wordml/cid" xmlns:w16="http://schemas.microsoft.com/office/word/2018/wordml" xmlns:w16se="http://schemas.microsoft.com/office/word/2015/wordml/symex" mc:Ignorable="w14 w15 w16se w16cid w16 w16cex">
   <w:docDefaults>
     <w:rPrDefault>
       <w:rPr>
@@ -2808,7 +3013,7 @@
     </w:rPrDefault>
     <w:pPrDefault/>
   </w:docDefaults>
-  <w:latentStyles w:defLockedState="0" w:defUIPriority="99" w:defSemiHidden="0" w:defUnhideWhenUsed="0" w:defQFormat="0" w:count="375">
+  <w:latentStyles w:defLockedState="0" w:defUIPriority="99" w:defSemiHidden="0" w:defUnhideWhenUsed="0" w:defQFormat="0" w:count="376">
     <w:lsdException w:name="Normal" w:uiPriority="0" w:qFormat="1"/>
     <w:lsdException w:name="heading 1" w:uiPriority="9" w:qFormat="1"/>
     <w:lsdException w:name="heading 2" w:semiHidden="1" w:uiPriority="9" w:unhideWhenUsed="1" w:qFormat="1"/>
@@ -2914,7 +3119,6 @@
     <w:lsdException w:name="HTML Sample" w:semiHidden="1" w:unhideWhenUsed="1"/>
     <w:lsdException w:name="HTML Typewriter" w:semiHidden="1" w:unhideWhenUsed="1"/>
     <w:lsdException w:name="HTML Variable" w:semiHidden="1" w:unhideWhenUsed="1"/>
-    <w:lsdException w:name="Normal Table" w:semiHidden="1" w:unhideWhenUsed="1"/>
     <w:lsdException w:name="annotation subject" w:semiHidden="1" w:unhideWhenUsed="1"/>
     <w:lsdException w:name="No List" w:semiHidden="1" w:unhideWhenUsed="1"/>
     <w:lsdException w:name="Outline List 1" w:semiHidden="1" w:unhideWhenUsed="1"/>
@@ -2961,10 +3165,8 @@
     <w:lsdException w:name="Table Subtle 2" w:semiHidden="1" w:unhideWhenUsed="1"/>
     <w:lsdException w:name="Table Web 1" w:semiHidden="1" w:unhideWhenUsed="1"/>
     <w:lsdException w:name="Table Web 2" w:semiHidden="1" w:unhideWhenUsed="1"/>
-    <w:lsdException w:name="Table Web 3" w:semiHidden="1" w:unhideWhenUsed="1"/>
     <w:lsdException w:name="Balloon Text" w:semiHidden="1" w:unhideWhenUsed="1"/>
     <w:lsdException w:name="Table Grid" w:uiPriority="39"/>
-    <w:lsdException w:name="Table Theme" w:semiHidden="1" w:unhideWhenUsed="1"/>
     <w:lsdException w:name="Placeholder Text" w:semiHidden="1"/>
     <w:lsdException w:name="No Spacing" w:uiPriority="1" w:qFormat="1"/>
     <w:lsdException w:name="Light Shading" w:uiPriority="60"/>
@@ -3184,6 +3386,7 @@
     <w:lsdException w:name="Smart Hyperlink" w:semiHidden="1" w:unhideWhenUsed="1"/>
     <w:lsdException w:name="Hashtag" w:semiHidden="1" w:unhideWhenUsed="1"/>
     <w:lsdException w:name="Unresolved Mention" w:semiHidden="1" w:unhideWhenUsed="1"/>
+    <w:lsdException w:name="Smart Link" w:semiHidden="1" w:unhideWhenUsed="1"/>
   </w:latentStyles>
   <w:style w:type="paragraph" w:default="1" w:styleId="Normal">
     <w:name w:val="Normal"/>

</xml_diff>

<commit_message>
final reviewed the doc
</commit_message>
<xml_diff>
--- a/CaseStudy1/final report/CaseStudy1-Superconductors Temperature Prediction.docx
+++ b/CaseStudy1/final report/CaseStudy1-Superconductors Temperature Prediction.docx
@@ -116,7 +116,6 @@
         </w:rPr>
         <w:t xml:space="preserve">, </w:t>
       </w:r>
-      <w:proofErr w:type="spellStart"/>
       <w:r>
         <w:rPr>
           <w:rFonts w:ascii="Times" w:eastAsia="Times New Roman" w:hAnsi="Times" w:cs="Courier New"/>
@@ -126,7 +125,6 @@
         </w:rPr>
         <w:t>Suchismita</w:t>
       </w:r>
-      <w:proofErr w:type="spellEnd"/>
       <w:r>
         <w:rPr>
           <w:rFonts w:ascii="Times" w:eastAsia="Times New Roman" w:hAnsi="Times" w:cs="Courier New"/>
@@ -134,27 +132,7 @@
           <w:bdr w:val="none" w:sz="0" w:space="0" w:color="auto" w:frame="1"/>
           <w:shd w:val="clear" w:color="auto" w:fill="FFFFFF"/>
         </w:rPr>
-        <w:t xml:space="preserve"> </w:t>
-      </w:r>
-      <w:proofErr w:type="spellStart"/>
-      <w:r>
-        <w:rPr>
-          <w:rFonts w:ascii="Times" w:eastAsia="Times New Roman" w:hAnsi="Times" w:cs="Courier New"/>
-          <w:color w:val="000000" w:themeColor="text1"/>
-          <w:bdr w:val="none" w:sz="0" w:space="0" w:color="auto" w:frame="1"/>
-          <w:shd w:val="clear" w:color="auto" w:fill="FFFFFF"/>
-        </w:rPr>
-        <w:t>Moharana</w:t>
-      </w:r>
-      <w:proofErr w:type="spellEnd"/>
-      <w:r>
-        <w:rPr>
-          <w:rFonts w:ascii="Times" w:eastAsia="Times New Roman" w:hAnsi="Times" w:cs="Courier New"/>
-          <w:color w:val="000000" w:themeColor="text1"/>
-          <w:bdr w:val="none" w:sz="0" w:space="0" w:color="auto" w:frame="1"/>
-          <w:shd w:val="clear" w:color="auto" w:fill="FFFFFF"/>
-        </w:rPr>
-        <w:t xml:space="preserve"> </w:t>
+        <w:t xml:space="preserve"> Moharana</w:t>
       </w:r>
     </w:p>
     <w:p>
@@ -429,14 +407,98 @@
           <w:rFonts w:ascii="Times" w:hAnsi="Times"/>
           <w:color w:val="000000" w:themeColor="text1"/>
         </w:rPr>
-        <w:t xml:space="preserve">s. We have joined for considering all variables into single </w:t>
-      </w:r>
-      <w:r>
-        <w:rPr>
-          <w:rFonts w:ascii="Times" w:hAnsi="Times"/>
-          <w:color w:val="000000" w:themeColor="text1"/>
-        </w:rPr>
-        <w:t>dataset. We removed features with just the 0's as instances as they don’t provide any values to the model. Simple statistics performed on critical temperature shows that average critical temperature required to make superconductor is 34.42. The min and max critical temperature were 0.0002 and 185.0, respectively</w:t>
+        <w:t xml:space="preserve">s. </w:t>
+      </w:r>
+      <w:r>
+        <w:rPr>
+          <w:rFonts w:ascii="Times" w:hAnsi="Times"/>
+          <w:color w:val="000000" w:themeColor="text1"/>
+        </w:rPr>
+        <w:t xml:space="preserve">There are no missing values in the datasets but there are few columns with only zeros. </w:t>
+      </w:r>
+      <w:r>
+        <w:rPr>
+          <w:rFonts w:ascii="Times" w:hAnsi="Times"/>
+          <w:color w:val="000000" w:themeColor="text1"/>
+        </w:rPr>
+        <w:t xml:space="preserve">We have joined </w:t>
+      </w:r>
+      <w:r>
+        <w:rPr>
+          <w:rFonts w:ascii="Times" w:hAnsi="Times"/>
+          <w:color w:val="000000" w:themeColor="text1"/>
+        </w:rPr>
+        <w:t>them</w:t>
+      </w:r>
+      <w:r>
+        <w:rPr>
+          <w:rFonts w:ascii="Times" w:hAnsi="Times"/>
+          <w:color w:val="000000" w:themeColor="text1"/>
+        </w:rPr>
+        <w:t xml:space="preserve"> </w:t>
+      </w:r>
+      <w:r>
+        <w:rPr>
+          <w:rFonts w:ascii="Times" w:hAnsi="Times"/>
+          <w:color w:val="000000" w:themeColor="text1"/>
+        </w:rPr>
+        <w:t>to merge</w:t>
+      </w:r>
+      <w:r>
+        <w:rPr>
+          <w:rFonts w:ascii="Times" w:hAnsi="Times"/>
+          <w:color w:val="000000" w:themeColor="text1"/>
+        </w:rPr>
+        <w:t xml:space="preserve"> all variables into single </w:t>
+      </w:r>
+      <w:r>
+        <w:rPr>
+          <w:rFonts w:ascii="Times" w:hAnsi="Times"/>
+          <w:color w:val="000000" w:themeColor="text1"/>
+        </w:rPr>
+        <w:t>dataset</w:t>
+      </w:r>
+      <w:r>
+        <w:rPr>
+          <w:rFonts w:ascii="Times" w:hAnsi="Times"/>
+          <w:color w:val="000000" w:themeColor="text1"/>
+        </w:rPr>
+        <w:t xml:space="preserve"> and </w:t>
+      </w:r>
+      <w:r>
+        <w:rPr>
+          <w:rFonts w:ascii="Times" w:hAnsi="Times"/>
+          <w:color w:val="000000" w:themeColor="text1"/>
+        </w:rPr>
+        <w:t>removed feature</w:t>
+      </w:r>
+      <w:r>
+        <w:rPr>
+          <w:rFonts w:ascii="Times" w:hAnsi="Times"/>
+          <w:color w:val="000000" w:themeColor="text1"/>
+        </w:rPr>
+        <w:t xml:space="preserve"> columns from the joined dataset </w:t>
+      </w:r>
+      <w:r>
+        <w:rPr>
+          <w:rFonts w:ascii="Times" w:hAnsi="Times"/>
+          <w:color w:val="000000" w:themeColor="text1"/>
+        </w:rPr>
+        <w:t xml:space="preserve">with just the 0's as instances as they don’t provide any values </w:t>
+      </w:r>
+      <w:r>
+        <w:rPr>
+          <w:rFonts w:ascii="Times" w:hAnsi="Times"/>
+          <w:color w:val="000000" w:themeColor="text1"/>
+        </w:rPr>
+        <w:t>in building the model</w:t>
+      </w:r>
+      <w:r>
+        <w:rPr>
+          <w:rFonts w:ascii="Times" w:hAnsi="Times"/>
+          <w:color w:val="000000" w:themeColor="text1"/>
+        </w:rPr>
+        <w:t>. Simple statistics performed on critical temperature shows that average critical temperature required to make superconductor is 34.42. The min and max critical temperature were 0.0002 and 185.0, respectively</w:t>
       </w:r>
       <w:r>
         <w:rPr>
@@ -577,6 +639,7 @@
           <w:bCs/>
           <w:color w:val="000000" w:themeColor="text1"/>
         </w:rPr>
+        <w:lastRenderedPageBreak/>
         <w:t>Train Test Split:</w:t>
       </w:r>
       <w:r>
@@ -621,7 +684,6 @@
           <w:noProof/>
           <w:color w:val="000000" w:themeColor="text1"/>
         </w:rPr>
-        <w:lastRenderedPageBreak/>
         <w:drawing>
           <wp:inline distT="0" distB="0" distL="0" distR="0" wp14:anchorId="523FF069" wp14:editId="4601C08C">
             <wp:extent cx="2290224" cy="2232033"/>
@@ -1094,6 +1156,7 @@
           <w:rFonts w:ascii="Times" w:hAnsi="Times"/>
           <w:color w:val="000000" w:themeColor="text1"/>
         </w:rPr>
+        <w:lastRenderedPageBreak/>
         <w:fldChar w:fldCharType="begin"/>
       </w:r>
       <w:r>
@@ -1188,7 +1251,6 @@
           <w:rFonts w:ascii="Times" w:hAnsi="Times"/>
           <w:color w:val="000000" w:themeColor="text1"/>
         </w:rPr>
-        <w:lastRenderedPageBreak/>
         <w:t xml:space="preserve">In the loss function formula above with the L1 penalty on the right-hand side, we can see that the penalty term </w:t>
       </w:r>
       <w:r>
@@ -1275,7 +1337,6 @@
         </w:rPr>
         <w:t xml:space="preserve">Another key assumption is that all independent features should be normalized or scaled. As algorithm makes decision based on distance metrics, feature scaling is very important. We used </w:t>
       </w:r>
-      <w:proofErr w:type="spellStart"/>
       <w:r>
         <w:rPr>
           <w:rFonts w:ascii="Times" w:hAnsi="Times"/>
@@ -1284,13 +1345,58 @@
         </w:rPr>
         <w:t>StandardScaler</w:t>
       </w:r>
-      <w:proofErr w:type="spellEnd"/>
-      <w:r>
-        <w:rPr>
-          <w:rFonts w:ascii="Times" w:hAnsi="Times"/>
-          <w:color w:val="000000" w:themeColor="text1"/>
-        </w:rPr>
-        <w:t xml:space="preserve"> to scale all the independent features. It is not a good practice to scale categorical data. Dataset does not have categorical features. However, there are some features with many zeros and some values here and there. For example, feature 'Ca' has max values 24 while there are also many 0s, similarly feature 'Mn' has max value 14 and many 0 values. Therefore, we scaled these two and other similar features. Mathematically scaling is done using formula below:</w:t>
+      <w:r>
+        <w:rPr>
+          <w:rFonts w:ascii="Times" w:hAnsi="Times"/>
+          <w:color w:val="000000" w:themeColor="text1"/>
+        </w:rPr>
+        <w:t xml:space="preserve"> to scale all the independent features. It is not a good practice to scale categorical data</w:t>
+      </w:r>
+      <w:r>
+        <w:rPr>
+          <w:rFonts w:ascii="Times" w:hAnsi="Times"/>
+          <w:color w:val="000000" w:themeColor="text1"/>
+        </w:rPr>
+        <w:t xml:space="preserve"> and our dataset </w:t>
+      </w:r>
+      <w:r>
+        <w:rPr>
+          <w:rFonts w:ascii="Times" w:hAnsi="Times"/>
+          <w:color w:val="000000" w:themeColor="text1"/>
+        </w:rPr>
+        <w:t xml:space="preserve">does not have </w:t>
+      </w:r>
+      <w:r>
+        <w:rPr>
+          <w:rFonts w:ascii="Times" w:hAnsi="Times"/>
+          <w:color w:val="000000" w:themeColor="text1"/>
+        </w:rPr>
+        <w:t xml:space="preserve">any </w:t>
+      </w:r>
+      <w:r>
+        <w:rPr>
+          <w:rFonts w:ascii="Times" w:hAnsi="Times"/>
+          <w:color w:val="000000" w:themeColor="text1"/>
+        </w:rPr>
+        <w:t xml:space="preserve">categorical features. However, there are some features with many zeros and some values here and there. For example, feature 'Ca' has max values 24 while there are also many 0s, similarly feature 'Mn' has max value 14 and many 0 values. </w:t>
+      </w:r>
+    </w:p>
+    <w:p>
+      <w:pPr>
+        <w:pStyle w:val="NormalWeb"/>
+        <w:shd w:val="clear" w:color="auto" w:fill="FFFFFF"/>
+        <w:spacing w:before="240" w:beforeAutospacing="0" w:after="0" w:afterAutospacing="0"/>
+        <w:rPr>
+          <w:rFonts w:ascii="Times" w:hAnsi="Times"/>
+          <w:color w:val="000000" w:themeColor="text1"/>
+        </w:rPr>
+      </w:pPr>
+      <w:r>
+        <w:rPr>
+          <w:rFonts w:ascii="Times" w:hAnsi="Times"/>
+          <w:color w:val="000000" w:themeColor="text1"/>
+        </w:rPr>
+        <w:t>Mathematically scaling is done using formula below:</w:t>
       </w:r>
     </w:p>
     <w:p>
@@ -1470,25 +1576,7 @@
           <w:color w:val="000000" w:themeColor="text1"/>
           <w:shd w:val="clear" w:color="auto" w:fill="FFFFFF"/>
         </w:rPr>
-        <w:t xml:space="preserve"> We selected 100 evenly spaced numbers from an interval of 1 and 0 and we used this array as alpha in </w:t>
-      </w:r>
-      <w:proofErr w:type="spellStart"/>
-      <w:r>
-        <w:rPr>
-          <w:rFonts w:ascii="Times" w:eastAsia="Times New Roman" w:hAnsi="Times" w:cs="Times New Roman"/>
-          <w:color w:val="000000" w:themeColor="text1"/>
-          <w:shd w:val="clear" w:color="auto" w:fill="FFFFFF"/>
-        </w:rPr>
-        <w:t>LassoCV</w:t>
-      </w:r>
-      <w:proofErr w:type="spellEnd"/>
-      <w:r>
-        <w:rPr>
-          <w:rFonts w:ascii="Times" w:eastAsia="Times New Roman" w:hAnsi="Times" w:cs="Times New Roman"/>
-          <w:color w:val="000000" w:themeColor="text1"/>
-          <w:shd w:val="clear" w:color="auto" w:fill="FFFFFF"/>
-        </w:rPr>
-        <w:t xml:space="preserve"> function to get the best alpha value. Here we got best alpha value as 0.23232</w:t>
+        <w:t> We selected 100 evenly spaced numbers from an interval of 1 and 0 and we used this array as alpha in LassoCV function to get the best alpha value. Here we got best alpha value as 0.23232</w:t>
       </w:r>
       <w:r>
         <w:rPr>
@@ -1811,7 +1899,6 @@
         </w:rPr>
         <w:t>Here we see that features related to </w:t>
       </w:r>
-      <w:proofErr w:type="spellStart"/>
       <w:r>
         <w:rPr>
           <w:rFonts w:ascii="Times" w:eastAsia="Times New Roman" w:hAnsi="Times" w:cs="Courier New"/>
@@ -1819,9 +1906,26 @@
           <w:bdr w:val="none" w:sz="0" w:space="0" w:color="auto" w:frame="1"/>
           <w:shd w:val="clear" w:color="auto" w:fill="EFF0F1"/>
         </w:rPr>
-        <w:t>ThermalConductivity</w:t>
-      </w:r>
-      <w:proofErr w:type="spellEnd"/>
+        <w:t>Thermal</w:t>
+      </w:r>
+      <w:r>
+        <w:rPr>
+          <w:rFonts w:ascii="Times" w:eastAsia="Times New Roman" w:hAnsi="Times" w:cs="Courier New"/>
+          <w:color w:val="000000" w:themeColor="text1"/>
+          <w:bdr w:val="none" w:sz="0" w:space="0" w:color="auto" w:frame="1"/>
+          <w:shd w:val="clear" w:color="auto" w:fill="EFF0F1"/>
+        </w:rPr>
+        <w:t xml:space="preserve"> </w:t>
+      </w:r>
+      <w:r>
+        <w:rPr>
+          <w:rFonts w:ascii="Times" w:eastAsia="Times New Roman" w:hAnsi="Times" w:cs="Courier New"/>
+          <w:color w:val="000000" w:themeColor="text1"/>
+          <w:bdr w:val="none" w:sz="0" w:space="0" w:color="auto" w:frame="1"/>
+          <w:shd w:val="clear" w:color="auto" w:fill="EFF0F1"/>
+        </w:rPr>
+        <w:t>Conductivity</w:t>
+      </w:r>
       <w:r>
         <w:rPr>
           <w:rFonts w:ascii="Times" w:eastAsia="Times New Roman" w:hAnsi="Times" w:cs="Times New Roman"/>
@@ -2432,9 +2536,9 @@
         </w:rPr>
         <w:lastRenderedPageBreak/>
         <w:drawing>
-          <wp:inline distT="0" distB="0" distL="0" distR="0" wp14:anchorId="32C41442" wp14:editId="7EBD1917">
-            <wp:extent cx="4267200" cy="2853005"/>
-            <wp:effectExtent l="0" t="0" r="0" b="5080"/>
+          <wp:inline distT="0" distB="0" distL="0" distR="0" wp14:anchorId="32C41442" wp14:editId="0DFEE79A">
+            <wp:extent cx="5086350" cy="3400680"/>
+            <wp:effectExtent l="0" t="0" r="0" b="9525"/>
             <wp:docPr id="7" name="Picture 7" descr="Chart, scatter chart&#10;&#10;Description automatically generated"/>
             <wp:cNvGraphicFramePr>
               <a:graphicFrameLocks xmlns:a="http://schemas.openxmlformats.org/drawingml/2006/main" noChangeAspect="1"/>
@@ -2464,7 +2568,7 @@
                   <pic:spPr bwMode="auto">
                     <a:xfrm>
                       <a:off x="0" y="0"/>
-                      <a:ext cx="4296940" cy="2872889"/>
+                      <a:ext cx="5151492" cy="3444233"/>
                     </a:xfrm>
                     <a:prstGeom prst="rect">
                       <a:avLst/>
@@ -2547,8 +2651,8 @@
           <w:noProof/>
         </w:rPr>
         <w:drawing>
-          <wp:inline distT="0" distB="0" distL="0" distR="0" wp14:anchorId="29FC9656" wp14:editId="6744D306">
-            <wp:extent cx="4676775" cy="2733614"/>
+          <wp:inline distT="0" distB="0" distL="0" distR="0" wp14:anchorId="29FC9656" wp14:editId="2326800D">
+            <wp:extent cx="5495925" cy="3339488"/>
             <wp:effectExtent l="0" t="0" r="0" b="0"/>
             <wp:docPr id="12" name="Picture 12" descr="Chart, bar chart&#10;&#10;Description automatically generated"/>
             <wp:cNvGraphicFramePr>
@@ -2579,7 +2683,7 @@
                   <pic:spPr bwMode="auto">
                     <a:xfrm>
                       <a:off x="0" y="0"/>
-                      <a:ext cx="4689506" cy="2741056"/>
+                      <a:ext cx="5562719" cy="3380074"/>
                     </a:xfrm>
                     <a:prstGeom prst="rect">
                       <a:avLst/>
@@ -2711,7 +2815,6 @@
         </w:rPr>
         <w:t xml:space="preserve">From the above plot we can see feature </w:t>
       </w:r>
-      <w:proofErr w:type="spellStart"/>
       <w:r>
         <w:rPr>
           <w:rFonts w:ascii="Times" w:hAnsi="Times"/>
@@ -2736,21 +2839,41 @@
         </w:rPr>
         <w:t>_ThermalConductivity</w:t>
       </w:r>
-      <w:proofErr w:type="spellEnd"/>
-      <w:r>
-        <w:rPr>
-          <w:rFonts w:ascii="Times" w:hAnsi="Times"/>
-          <w:color w:val="000000" w:themeColor="text1"/>
-        </w:rPr>
-        <w:t xml:space="preserve"> is one that is contributing most to the prediction of critical temperature. Hence by keeping all features constant, each additional unit increase in </w:t>
-      </w:r>
-      <w:proofErr w:type="spellStart"/>
       <w:r>
         <w:rPr>
           <w:rFonts w:ascii="Times" w:hAnsi="Times"/>
           <w:b/>
           <w:color w:val="000000" w:themeColor="text1"/>
         </w:rPr>
+        <w:t>,</w:t>
+      </w:r>
+      <w:r>
+        <w:rPr>
+          <w:rFonts w:ascii="Times" w:hAnsi="Times"/>
+          <w:color w:val="000000" w:themeColor="text1"/>
+        </w:rPr>
+        <w:t xml:space="preserve"> is one that is contributing most to the prediction of critical temperature. Hence by keeping all features constant, each unit </w:t>
+      </w:r>
+      <w:r>
+        <w:rPr>
+          <w:rFonts w:ascii="Times" w:hAnsi="Times"/>
+          <w:color w:val="000000" w:themeColor="text1"/>
+        </w:rPr>
+        <w:t>difference</w:t>
+      </w:r>
+      <w:r>
+        <w:rPr>
+          <w:rFonts w:ascii="Times" w:hAnsi="Times"/>
+          <w:color w:val="000000" w:themeColor="text1"/>
+        </w:rPr>
+        <w:t xml:space="preserve"> in </w:t>
+      </w:r>
+      <w:r>
+        <w:rPr>
+          <w:rFonts w:ascii="Times" w:hAnsi="Times"/>
+          <w:b/>
+          <w:color w:val="000000" w:themeColor="text1"/>
+        </w:rPr>
         <w:t>wtd_</w:t>
       </w:r>
       <w:r>
@@ -2769,7 +2892,6 @@
         </w:rPr>
         <w:t>_ThermalConductivity</w:t>
       </w:r>
-      <w:proofErr w:type="spellEnd"/>
       <w:r>
         <w:rPr>
           <w:rFonts w:ascii="Times" w:hAnsi="Times"/>
@@ -2803,90 +2925,58 @@
           <w:rFonts w:ascii="Times" w:hAnsi="Times"/>
           <w:color w:val="000000" w:themeColor="text1"/>
         </w:rPr>
-        <w:t xml:space="preserve"> unit on critical temperature to make superconductor. On the other hand, </w:t>
-      </w:r>
-      <w:proofErr w:type="spellStart"/>
+        <w:t xml:space="preserve"> unit </w:t>
+      </w:r>
+      <w:r>
+        <w:rPr>
+          <w:rFonts w:ascii="Times" w:hAnsi="Times"/>
+          <w:color w:val="000000" w:themeColor="text1"/>
+        </w:rPr>
+        <w:t xml:space="preserve">of critical temperature difference </w:t>
+      </w:r>
+      <w:r>
+        <w:rPr>
+          <w:rFonts w:ascii="Times" w:hAnsi="Times"/>
+          <w:color w:val="000000" w:themeColor="text1"/>
+        </w:rPr>
+        <w:t>to make superconductor.</w:t>
+      </w:r>
+      <w:r>
+        <w:rPr>
+          <w:rFonts w:ascii="Times" w:hAnsi="Times"/>
+          <w:color w:val="000000" w:themeColor="text1"/>
+        </w:rPr>
+        <w:t xml:space="preserve"> Similarly, </w:t>
+      </w:r>
       <w:r>
         <w:rPr>
           <w:rFonts w:ascii="Times" w:hAnsi="Times"/>
           <w:b/>
-          <w:color w:val="000000" w:themeColor="text1"/>
-        </w:rPr>
-        <w:t>wtd_gmean_ThermalConductivity</w:t>
-      </w:r>
-      <w:proofErr w:type="spellEnd"/>
-      <w:r>
-        <w:rPr>
-          <w:rFonts w:ascii="Times" w:hAnsi="Times"/>
-          <w:b/>
-          <w:color w:val="000000" w:themeColor="text1"/>
-        </w:rPr>
-        <w:t xml:space="preserve">, </w:t>
-      </w:r>
-      <w:proofErr w:type="spellStart"/>
-      <w:r>
-        <w:rPr>
-          <w:rFonts w:ascii="Times" w:hAnsi="Times"/>
-          <w:b/>
-          <w:color w:val="000000" w:themeColor="text1"/>
-        </w:rPr>
-        <w:t>wtd_std_atomic_mass</w:t>
-      </w:r>
-      <w:proofErr w:type="spellEnd"/>
-      <w:r>
-        <w:rPr>
-          <w:rFonts w:ascii="Times" w:hAnsi="Times"/>
-          <w:b/>
-          <w:color w:val="000000" w:themeColor="text1"/>
-        </w:rPr>
-        <w:t xml:space="preserve">, </w:t>
-      </w:r>
-      <w:proofErr w:type="spellStart"/>
-      <w:r>
-        <w:rPr>
-          <w:rFonts w:ascii="Times" w:hAnsi="Times"/>
-          <w:b/>
-          <w:color w:val="000000" w:themeColor="text1"/>
-        </w:rPr>
-        <w:t>wtd_entropy_EntropyAffinity</w:t>
-      </w:r>
-      <w:proofErr w:type="spellEnd"/>
-      <w:r>
-        <w:rPr>
-          <w:rFonts w:ascii="Times" w:hAnsi="Times"/>
-          <w:b/>
-          <w:color w:val="000000" w:themeColor="text1"/>
-        </w:rPr>
-        <w:t xml:space="preserve"> </w:t>
-      </w:r>
-      <w:r>
-        <w:rPr>
-          <w:rFonts w:ascii="Times" w:hAnsi="Times"/>
           <w:bCs/>
           <w:color w:val="000000" w:themeColor="text1"/>
         </w:rPr>
-        <w:t>etc.</w:t>
-      </w:r>
-      <w:r>
-        <w:rPr>
-          <w:rFonts w:ascii="Times" w:hAnsi="Times"/>
-          <w:color w:val="000000" w:themeColor="text1"/>
-        </w:rPr>
-        <w:t xml:space="preserve"> has negative effect </w:t>
-      </w:r>
-      <w:r>
-        <w:rPr>
-          <w:rFonts w:ascii="Times" w:hAnsi="Times"/>
-          <w:color w:val="000000" w:themeColor="text1"/>
-        </w:rPr>
-        <w:t xml:space="preserve">on </w:t>
-      </w:r>
-      <w:r>
-        <w:rPr>
-          <w:rFonts w:ascii="Times" w:hAnsi="Times"/>
-          <w:color w:val="000000" w:themeColor="text1"/>
-        </w:rPr>
-        <w:t>critical temperature.</w:t>
+        <w:t>range_atomic_mass, Ba, range_atomic_radius</w:t>
+      </w:r>
+      <w:r>
+        <w:rPr>
+          <w:rFonts w:ascii="Times" w:hAnsi="Times"/>
+          <w:color w:val="000000" w:themeColor="text1"/>
+        </w:rPr>
+        <w:t xml:space="preserve"> etc. will positively </w:t>
+      </w:r>
+      <w:r>
+        <w:rPr>
+          <w:rFonts w:ascii="Times" w:hAnsi="Times"/>
+          <w:color w:val="000000" w:themeColor="text1"/>
+        </w:rPr>
+        <w:t>affect</w:t>
+      </w:r>
+      <w:r>
+        <w:rPr>
+          <w:rFonts w:ascii="Times" w:hAnsi="Times"/>
+          <w:color w:val="000000" w:themeColor="text1"/>
+        </w:rPr>
+        <w:t xml:space="preserve"> the critical temperature.</w:t>
       </w:r>
     </w:p>
     <w:p>
@@ -2900,6 +2990,50 @@
           <w:color w:val="000000" w:themeColor="text1"/>
         </w:rPr>
       </w:pPr>
+      <w:r>
+        <w:rPr>
+          <w:rFonts w:ascii="Times" w:hAnsi="Times"/>
+          <w:color w:val="000000" w:themeColor="text1"/>
+        </w:rPr>
+        <w:t xml:space="preserve"> On the other hand, </w:t>
+      </w:r>
+      <w:r>
+        <w:rPr>
+          <w:rFonts w:ascii="Times" w:hAnsi="Times"/>
+          <w:b/>
+          <w:color w:val="000000" w:themeColor="text1"/>
+        </w:rPr>
+        <w:t xml:space="preserve">wtd_gmean_ThermalConductivity, wtd_std_atomic_mass, wtd_entropy_EntropyAffinity </w:t>
+      </w:r>
+      <w:r>
+        <w:rPr>
+          <w:rFonts w:ascii="Times" w:hAnsi="Times"/>
+          <w:bCs/>
+          <w:color w:val="000000" w:themeColor="text1"/>
+        </w:rPr>
+        <w:t>etc.</w:t>
+      </w:r>
+      <w:r>
+        <w:rPr>
+          <w:rFonts w:ascii="Times" w:hAnsi="Times"/>
+          <w:color w:val="000000" w:themeColor="text1"/>
+        </w:rPr>
+        <w:t xml:space="preserve"> has negative effect </w:t>
+      </w:r>
+      <w:r>
+        <w:rPr>
+          <w:rFonts w:ascii="Times" w:hAnsi="Times"/>
+          <w:color w:val="000000" w:themeColor="text1"/>
+        </w:rPr>
+        <w:t xml:space="preserve">on </w:t>
+      </w:r>
+      <w:r>
+        <w:rPr>
+          <w:rFonts w:ascii="Times" w:hAnsi="Times"/>
+          <w:color w:val="000000" w:themeColor="text1"/>
+        </w:rPr>
+        <w:t>critical temperature.</w:t>
+      </w:r>
     </w:p>
     <w:p>
       <w:pPr>

</xml_diff>